<commit_message>
Add Elastic Search controller
</commit_message>
<xml_diff>
--- a/docs/SRS.docx
+++ b/docs/SRS.docx
@@ -27,6 +27,7 @@
           <w:r>
             <w:rPr>
               <w:noProof/>
+              <w:lang w:eastAsia="fr-FR"/>
             </w:rPr>
             <mc:AlternateContent>
               <mc:Choice Requires="wps">
@@ -115,6 +116,7 @@
                                     <w:calendar w:val="gregorian"/>
                                   </w:date>
                                 </w:sdtPr>
+                                <w:sdtEndPr/>
                                 <w:sdtContent>
                                   <w:p>
                                     <w:pPr>
@@ -187,6 +189,7 @@
                               <w:calendar w:val="gregorian"/>
                             </w:date>
                           </w:sdtPr>
+                          <w:sdtEndPr/>
                           <w:sdtContent>
                             <w:p>
                               <w:pPr>
@@ -222,6 +225,7 @@
           <w:r>
             <w:rPr>
               <w:noProof/>
+              <w:lang w:eastAsia="fr-FR"/>
             </w:rPr>
             <mc:AlternateContent>
               <mc:Choice Requires="wps">
@@ -305,6 +309,7 @@
                                   <w:dataBinding w:prefixMappings="xmlns:ns0='http://purl.org/dc/elements/1.1/' xmlns:ns1='http://schemas.openxmlformats.org/package/2006/metadata/core-properties' " w:xpath="/ns1:coreProperties[1]/ns0:creator[1]" w:storeItemID="{6C3C8BC8-F283-45AE-878A-BAB7291924A1}"/>
                                   <w:text/>
                                 </w:sdtPr>
+                                <w:sdtEndPr/>
                                 <w:sdtContent>
                                   <w:p>
                                     <w:pPr>
@@ -354,6 +359,7 @@
                                     <w:dataBinding w:prefixMappings="xmlns:ns0='http://schemas.openxmlformats.org/officeDocument/2006/extended-properties' " w:xpath="/ns0:Properties[1]/ns0:Company[1]" w:storeItemID="{6668398D-A668-4E3E-A5EB-62B293D839F1}"/>
                                     <w:text/>
                                   </w:sdtPr>
+                                  <w:sdtEndPr/>
                                   <w:sdtContent>
                                     <w:r>
                                       <w:rPr>
@@ -425,6 +431,7 @@
                             <w:dataBinding w:prefixMappings="xmlns:ns0='http://purl.org/dc/elements/1.1/' xmlns:ns1='http://schemas.openxmlformats.org/package/2006/metadata/core-properties' " w:xpath="/ns1:coreProperties[1]/ns0:creator[1]" w:storeItemID="{6C3C8BC8-F283-45AE-878A-BAB7291924A1}"/>
                             <w:text/>
                           </w:sdtPr>
+                          <w:sdtEndPr/>
                           <w:sdtContent>
                             <w:p>
                               <w:pPr>
@@ -474,6 +481,7 @@
                               <w:dataBinding w:prefixMappings="xmlns:ns0='http://schemas.openxmlformats.org/officeDocument/2006/extended-properties' " w:xpath="/ns0:Properties[1]/ns0:Company[1]" w:storeItemID="{6668398D-A668-4E3E-A5EB-62B293D839F1}"/>
                               <w:text/>
                             </w:sdtPr>
+                            <w:sdtEndPr/>
                             <w:sdtContent>
                               <w:r>
                                 <w:rPr>
@@ -517,6 +525,7 @@
           <w:r>
             <w:rPr>
               <w:noProof/>
+              <w:lang w:eastAsia="fr-FR"/>
             </w:rPr>
             <mc:AlternateContent>
               <mc:Choice Requires="wps">
@@ -613,6 +622,7 @@
                                     <w:dataBinding w:prefixMappings="xmlns:ns0='http://purl.org/dc/elements/1.1/' xmlns:ns1='http://schemas.openxmlformats.org/package/2006/metadata/core-properties' " w:xpath="/ns1:coreProperties[1]/ns0:title[1]" w:storeItemID="{6C3C8BC8-F283-45AE-878A-BAB7291924A1}"/>
                                     <w:text w:multiLine="1"/>
                                   </w:sdtPr>
+                                  <w:sdtEndPr/>
                                   <w:sdtContent>
                                     <w:r>
                                       <w:rPr>
@@ -642,6 +652,7 @@
                                   <w:dataBinding w:prefixMappings="xmlns:ns0='http://purl.org/dc/elements/1.1/' xmlns:ns1='http://schemas.openxmlformats.org/package/2006/metadata/core-properties' " w:xpath="/ns1:coreProperties[1]/ns0:subject[1]" w:storeItemID="{6C3C8BC8-F283-45AE-878A-BAB7291924A1}"/>
                                   <w:text/>
                                 </w:sdtPr>
+                                <w:sdtEndPr/>
                                 <w:sdtContent>
                                   <w:p>
                                     <w:pPr>
@@ -730,6 +741,7 @@
                               <w:dataBinding w:prefixMappings="xmlns:ns0='http://purl.org/dc/elements/1.1/' xmlns:ns1='http://schemas.openxmlformats.org/package/2006/metadata/core-properties' " w:xpath="/ns1:coreProperties[1]/ns0:title[1]" w:storeItemID="{6C3C8BC8-F283-45AE-878A-BAB7291924A1}"/>
                               <w:text w:multiLine="1"/>
                             </w:sdtPr>
+                            <w:sdtEndPr/>
                             <w:sdtContent>
                               <w:r>
                                 <w:rPr>
@@ -759,6 +771,7 @@
                             <w:dataBinding w:prefixMappings="xmlns:ns0='http://purl.org/dc/elements/1.1/' xmlns:ns1='http://schemas.openxmlformats.org/package/2006/metadata/core-properties' " w:xpath="/ns1:coreProperties[1]/ns0:subject[1]" w:storeItemID="{6C3C8BC8-F283-45AE-878A-BAB7291924A1}"/>
                             <w:text/>
                           </w:sdtPr>
+                          <w:sdtEndPr/>
                           <w:sdtContent>
                             <w:p>
                               <w:pPr>
@@ -806,6 +819,7 @@
           <w:r>
             <w:rPr>
               <w:noProof/>
+              <w:lang w:eastAsia="fr-FR"/>
             </w:rPr>
             <mc:AlternateContent>
               <mc:Choice Requires="wpg">
@@ -1308,22 +1322,13 @@
         <w:rPr>
           <w:lang w:val="en-US"/>
         </w:rPr>
-        <w:t xml:space="preserve">The software solution is developed on Java 8 SE Update 60. The target platforms are: </w:t>
-      </w:r>
-      <w:commentRangeStart w:id="0"/>
-      <w:r>
-        <w:rPr>
-          <w:u w:val="single"/>
-          <w:lang w:val="en-US"/>
-        </w:rPr>
-        <w:t>TOBECOMPLETED.</w:t>
-      </w:r>
-      <w:commentRangeEnd w:id="0"/>
-      <w:r>
-        <w:rPr>
-          <w:rStyle w:val="Marquedecommentaire"/>
-        </w:rPr>
-        <w:commentReference w:id="0"/>
+        <w:t>The software solution is developed on Java 8 SE Updat</w:t>
+      </w:r>
+      <w:r>
+        <w:rPr>
+          <w:lang w:val="en-US"/>
+        </w:rPr>
+        <w:t>e 60.</w:t>
       </w:r>
     </w:p>
     <w:p>
@@ -1435,20 +1440,7 @@
         <w:rPr>
           <w:lang w:val="en-US"/>
         </w:rPr>
-        <w:t>Swing: for GUI. (</w:t>
-      </w:r>
-      <w:r>
-        <w:rPr>
-          <w:i/>
-          <w:lang w:val="en-US"/>
-        </w:rPr>
-        <w:t>javax.swing.*</w:t>
-      </w:r>
-      <w:r>
-        <w:rPr>
-          <w:lang w:val="en-US"/>
-        </w:rPr>
-        <w:t>) (included as basic)</w:t>
+        <w:t>Junit: for testing (version 4.12, see pom.xml)</w:t>
       </w:r>
     </w:p>
     <w:p>
@@ -1466,7 +1458,7 @@
         <w:rPr>
           <w:lang w:val="en-US"/>
         </w:rPr>
-        <w:t>Junit: for testing (version 4.12, see pom.xml)</w:t>
+        <w:t>MongoDB driver (version 3.1.1, see pom.xml)</w:t>
       </w:r>
     </w:p>
     <w:p>
@@ -1484,7 +1476,7 @@
         <w:rPr>
           <w:lang w:val="en-US"/>
         </w:rPr>
-        <w:t>MongoDB driver (version 3.1.1, see pom.xml)</w:t>
+        <w:t>ElasticSearch Java Integration (version 2.0.0, see pom.xml)</w:t>
       </w:r>
     </w:p>
     <w:p>
@@ -1502,22 +1494,554 @@
         <w:rPr>
           <w:lang w:val="en-US"/>
         </w:rPr>
-        <w:t>ElasticSearch Java Integration (version 2.0.0, see pom.xml)</w:t>
+        <w:t>GMapsFX : for Google Maps support (version 1.1.1, see pom.xml)</w:t>
       </w:r>
     </w:p>
     <w:p>
       <w:pPr>
-        <w:pStyle w:val="Paragraphedeliste"/>
+        <w:pStyle w:val="Titre1"/>
         <w:numPr>
           <w:ilvl w:val="0"/>
-          <w:numId w:val="6"/>
+          <w:numId w:val="7"/>
         </w:numPr>
         <w:rPr>
           <w:lang w:val="en-US"/>
         </w:rPr>
       </w:pPr>
-      <w:bookmarkStart w:id="1" w:name="_GoBack"/>
-      <w:bookmarkEnd w:id="1"/>
+      <w:r>
+        <w:rPr>
+          <w:lang w:val="en-US"/>
+        </w:rPr>
+        <w:t>Data Model</w:t>
+      </w:r>
+    </w:p>
+    <w:p>
+      <w:pPr>
+        <w:rPr>
+          <w:lang w:val="en-US"/>
+        </w:rPr>
+      </w:pPr>
+    </w:p>
+    <w:p>
+      <w:pPr>
+        <w:pStyle w:val="Titre1"/>
+        <w:numPr>
+          <w:ilvl w:val="0"/>
+          <w:numId w:val="7"/>
+        </w:numPr>
+        <w:rPr>
+          <w:lang w:val="en-US"/>
+        </w:rPr>
+      </w:pPr>
+      <w:r>
+        <w:rPr>
+          <w:lang w:val="en-US"/>
+        </w:rPr>
+        <w:lastRenderedPageBreak/>
+        <w:t>Pseudo-Class Diagram</w:t>
+      </w:r>
+    </w:p>
+    <w:p>
+      <w:pPr>
+        <w:rPr>
+          <w:lang w:val="en-US"/>
+        </w:rPr>
+      </w:pPr>
+      <w:r>
+        <w:rPr>
+          <w:lang w:val="en-US"/>
+        </w:rPr>
+        <w:pict w14:anchorId="3BB92EBC">
+          <v:shapetype id="_x0000_t75" coordsize="21600,21600" o:spt="75" o:preferrelative="t" path="m@4@5l@4@11@9@11@9@5xe" filled="f" stroked="f">
+            <v:stroke joinstyle="miter"/>
+            <v:formulas>
+              <v:f eqn="if lineDrawn pixelLineWidth 0"/>
+              <v:f eqn="sum @0 1 0"/>
+              <v:f eqn="sum 0 0 @1"/>
+              <v:f eqn="prod @2 1 2"/>
+              <v:f eqn="prod @3 21600 pixelWidth"/>
+              <v:f eqn="prod @3 21600 pixelHeight"/>
+              <v:f eqn="sum @0 0 1"/>
+              <v:f eqn="prod @6 1 2"/>
+              <v:f eqn="prod @7 21600 pixelWidth"/>
+              <v:f eqn="sum @8 21600 0"/>
+              <v:f eqn="prod @7 21600 pixelHeight"/>
+              <v:f eqn="sum @10 21600 0"/>
+            </v:formulas>
+            <v:path o:extrusionok="f" gradientshapeok="t" o:connecttype="rect"/>
+            <o:lock v:ext="edit" aspectratio="t"/>
+          </v:shapetype>
+          <v:shape id="_x0000_i1029" type="#_x0000_t75" style="width:453pt;height:588pt">
+            <v:imagedata r:id="rId6" o:title="Nouvelle image bitmap"/>
+          </v:shape>
+        </w:pict>
+      </w:r>
+    </w:p>
+    <w:p>
+      <w:pPr>
+        <w:pStyle w:val="Titre1"/>
+        <w:numPr>
+          <w:ilvl w:val="0"/>
+          <w:numId w:val="7"/>
+        </w:numPr>
+        <w:rPr>
+          <w:lang w:val="en-US"/>
+        </w:rPr>
+      </w:pPr>
+      <w:r>
+        <w:rPr>
+          <w:lang w:val="en-US"/>
+        </w:rPr>
+        <w:lastRenderedPageBreak/>
+        <w:t>Queries.</w:t>
+      </w:r>
+    </w:p>
+    <w:p>
+      <w:pPr>
+        <w:pStyle w:val="Titre2"/>
+        <w:numPr>
+          <w:ilvl w:val="0"/>
+          <w:numId w:val="9"/>
+        </w:numPr>
+        <w:rPr>
+          <w:lang w:val="en-US"/>
+        </w:rPr>
+      </w:pPr>
+      <w:r>
+        <w:rPr>
+          <w:lang w:val="en-US"/>
+        </w:rPr>
+        <w:t>Custom queries, depending of user choice on MongoRequest</w:t>
+      </w:r>
+    </w:p>
+    <w:p>
+      <w:pPr>
+        <w:pStyle w:val="Titre2"/>
+        <w:numPr>
+          <w:ilvl w:val="0"/>
+          <w:numId w:val="9"/>
+        </w:numPr>
+        <w:rPr>
+          <w:lang w:val="en-US"/>
+        </w:rPr>
+      </w:pPr>
+      <w:r>
+        <w:rPr>
+          <w:lang w:val="en-US"/>
+        </w:rPr>
+        <w:t>Map-Reduce request, for ShowStatistics:</w:t>
+      </w:r>
+    </w:p>
+    <w:p>
+      <w:pPr>
+        <w:pStyle w:val="Paragraphedeliste"/>
+        <w:shd w:val="clear" w:color="auto" w:fill="2B2B2B"/>
+        <w:tabs>
+          <w:tab w:val="left" w:pos="916"/>
+          <w:tab w:val="left" w:pos="1832"/>
+          <w:tab w:val="left" w:pos="2748"/>
+          <w:tab w:val="left" w:pos="3664"/>
+          <w:tab w:val="left" w:pos="4580"/>
+          <w:tab w:val="left" w:pos="5496"/>
+          <w:tab w:val="left" w:pos="6412"/>
+          <w:tab w:val="left" w:pos="7328"/>
+          <w:tab w:val="left" w:pos="8244"/>
+          <w:tab w:val="left" w:pos="9160"/>
+          <w:tab w:val="left" w:pos="10076"/>
+          <w:tab w:val="left" w:pos="10992"/>
+          <w:tab w:val="left" w:pos="11908"/>
+          <w:tab w:val="left" w:pos="12824"/>
+          <w:tab w:val="left" w:pos="13740"/>
+          <w:tab w:val="left" w:pos="14656"/>
+        </w:tabs>
+        <w:spacing w:after="0" w:line="240" w:lineRule="auto"/>
+        <w:rPr>
+          <w:rFonts w:ascii="Courier New" w:eastAsia="Times New Roman" w:hAnsi="Courier New" w:cs="Courier New"/>
+          <w:color w:val="A9B7C6"/>
+          <w:sz w:val="20"/>
+          <w:szCs w:val="20"/>
+          <w:lang w:val="en-US" w:eastAsia="fr-FR"/>
+        </w:rPr>
+      </w:pPr>
+      <w:r>
+        <w:rPr>
+          <w:rFonts w:ascii="Courier New" w:eastAsia="Times New Roman" w:hAnsi="Courier New" w:cs="Courier New"/>
+          <w:color w:val="6A8759"/>
+          <w:sz w:val="20"/>
+          <w:szCs w:val="20"/>
+          <w:lang w:val="en-US" w:eastAsia="fr-FR"/>
+        </w:rPr>
+        <w:t>function() {</w:t>
+      </w:r>
+    </w:p>
+    <w:p>
+      <w:pPr>
+        <w:pStyle w:val="Paragraphedeliste"/>
+        <w:shd w:val="clear" w:color="auto" w:fill="2B2B2B"/>
+        <w:tabs>
+          <w:tab w:val="left" w:pos="916"/>
+          <w:tab w:val="left" w:pos="1832"/>
+          <w:tab w:val="left" w:pos="2748"/>
+          <w:tab w:val="left" w:pos="3664"/>
+          <w:tab w:val="left" w:pos="4580"/>
+          <w:tab w:val="left" w:pos="5496"/>
+          <w:tab w:val="left" w:pos="6412"/>
+          <w:tab w:val="left" w:pos="7328"/>
+          <w:tab w:val="left" w:pos="8244"/>
+          <w:tab w:val="left" w:pos="9160"/>
+          <w:tab w:val="left" w:pos="10076"/>
+          <w:tab w:val="left" w:pos="10992"/>
+          <w:tab w:val="left" w:pos="11908"/>
+          <w:tab w:val="left" w:pos="12824"/>
+          <w:tab w:val="left" w:pos="13740"/>
+          <w:tab w:val="left" w:pos="14656"/>
+        </w:tabs>
+        <w:spacing w:after="0" w:line="240" w:lineRule="auto"/>
+        <w:rPr>
+          <w:rFonts w:ascii="Courier New" w:eastAsia="Times New Roman" w:hAnsi="Courier New" w:cs="Courier New"/>
+          <w:color w:val="A9B7C6"/>
+          <w:sz w:val="20"/>
+          <w:szCs w:val="20"/>
+          <w:lang w:val="en-US" w:eastAsia="fr-FR"/>
+        </w:rPr>
+      </w:pPr>
+      <w:r>
+        <w:rPr>
+          <w:rFonts w:ascii="Courier New" w:eastAsia="Times New Roman" w:hAnsi="Courier New" w:cs="Courier New"/>
+          <w:color w:val="6A8759"/>
+          <w:sz w:val="20"/>
+          <w:szCs w:val="20"/>
+          <w:lang w:val="en-US" w:eastAsia="fr-FR"/>
+        </w:rPr>
+        <w:tab/>
+      </w:r>
+      <w:r>
+        <w:rPr>
+          <w:rFonts w:ascii="Courier New" w:eastAsia="Times New Roman" w:hAnsi="Courier New" w:cs="Courier New"/>
+          <w:color w:val="6A8759"/>
+          <w:sz w:val="20"/>
+          <w:szCs w:val="20"/>
+          <w:lang w:val="en-US" w:eastAsia="fr-FR"/>
+        </w:rPr>
+        <w:t>emit</w:t>
+      </w:r>
+      <w:r>
+        <w:rPr>
+          <w:rFonts w:ascii="Courier New" w:eastAsia="Times New Roman" w:hAnsi="Courier New" w:cs="Courier New"/>
+          <w:color w:val="6A8759"/>
+          <w:sz w:val="20"/>
+          <w:szCs w:val="20"/>
+          <w:lang w:val="en-US" w:eastAsia="fr-FR"/>
+        </w:rPr>
+        <w:t>(this.permits.MUNICIPALITY, 1);</w:t>
+      </w:r>
+    </w:p>
+    <w:p>
+      <w:pPr>
+        <w:pStyle w:val="Paragraphedeliste"/>
+        <w:shd w:val="clear" w:color="auto" w:fill="2B2B2B"/>
+        <w:tabs>
+          <w:tab w:val="left" w:pos="916"/>
+          <w:tab w:val="left" w:pos="1832"/>
+          <w:tab w:val="left" w:pos="2748"/>
+          <w:tab w:val="left" w:pos="3664"/>
+          <w:tab w:val="left" w:pos="4580"/>
+          <w:tab w:val="left" w:pos="5496"/>
+          <w:tab w:val="left" w:pos="6412"/>
+          <w:tab w:val="left" w:pos="7328"/>
+          <w:tab w:val="left" w:pos="8244"/>
+          <w:tab w:val="left" w:pos="9160"/>
+          <w:tab w:val="left" w:pos="10076"/>
+          <w:tab w:val="left" w:pos="10992"/>
+          <w:tab w:val="left" w:pos="11908"/>
+          <w:tab w:val="left" w:pos="12824"/>
+          <w:tab w:val="left" w:pos="13740"/>
+          <w:tab w:val="left" w:pos="14656"/>
+        </w:tabs>
+        <w:spacing w:after="0" w:line="240" w:lineRule="auto"/>
+        <w:rPr>
+          <w:rFonts w:ascii="Courier New" w:eastAsia="Times New Roman" w:hAnsi="Courier New" w:cs="Courier New"/>
+          <w:color w:val="A9B7C6"/>
+          <w:sz w:val="20"/>
+          <w:szCs w:val="20"/>
+          <w:lang w:val="en-US" w:eastAsia="fr-FR"/>
+        </w:rPr>
+      </w:pPr>
+      <w:r>
+        <w:rPr>
+          <w:rFonts w:ascii="Courier New" w:eastAsia="Times New Roman" w:hAnsi="Courier New" w:cs="Courier New"/>
+          <w:color w:val="A9B7C6"/>
+          <w:sz w:val="20"/>
+          <w:szCs w:val="20"/>
+          <w:lang w:val="en-US" w:eastAsia="fr-FR"/>
+        </w:rPr>
+        <w:tab/>
+      </w:r>
+      <w:r>
+        <w:rPr>
+          <w:rFonts w:ascii="Courier New" w:eastAsia="Times New Roman" w:hAnsi="Courier New" w:cs="Courier New"/>
+          <w:color w:val="A9B7C6"/>
+          <w:sz w:val="20"/>
+          <w:szCs w:val="20"/>
+          <w:lang w:val="en-US" w:eastAsia="fr-FR"/>
+        </w:rPr>
+        <w:tab/>
+      </w:r>
+      <w:r>
+        <w:rPr>
+          <w:rFonts w:ascii="Courier New" w:eastAsia="Times New Roman" w:hAnsi="Courier New" w:cs="Courier New"/>
+          <w:color w:val="6A8759"/>
+          <w:sz w:val="20"/>
+          <w:szCs w:val="20"/>
+          <w:lang w:val="en-US" w:eastAsia="fr-FR"/>
+        </w:rPr>
+        <w:t>}</w:t>
+      </w:r>
+      <w:r>
+        <w:rPr>
+          <w:rFonts w:ascii="Courier New" w:eastAsia="Times New Roman" w:hAnsi="Courier New" w:cs="Courier New"/>
+          <w:color w:val="CC7832"/>
+          <w:sz w:val="20"/>
+          <w:szCs w:val="20"/>
+          <w:lang w:val="en-US" w:eastAsia="fr-FR"/>
+        </w:rPr>
+        <w:br/>
+      </w:r>
+      <w:r>
+        <w:rPr>
+          <w:rFonts w:ascii="Courier New" w:eastAsia="Times New Roman" w:hAnsi="Courier New" w:cs="Courier New"/>
+          <w:color w:val="6A8759"/>
+          <w:sz w:val="20"/>
+          <w:szCs w:val="20"/>
+          <w:lang w:val="en-US" w:eastAsia="fr-FR"/>
+        </w:rPr>
+        <w:t>function(key,values) {</w:t>
+      </w:r>
+    </w:p>
+    <w:p>
+      <w:pPr>
+        <w:pStyle w:val="Paragraphedeliste"/>
+        <w:shd w:val="clear" w:color="auto" w:fill="2B2B2B"/>
+        <w:tabs>
+          <w:tab w:val="left" w:pos="916"/>
+          <w:tab w:val="left" w:pos="1832"/>
+          <w:tab w:val="left" w:pos="2748"/>
+          <w:tab w:val="left" w:pos="3664"/>
+          <w:tab w:val="left" w:pos="4580"/>
+          <w:tab w:val="left" w:pos="5496"/>
+          <w:tab w:val="left" w:pos="6412"/>
+          <w:tab w:val="left" w:pos="7328"/>
+          <w:tab w:val="left" w:pos="8244"/>
+          <w:tab w:val="left" w:pos="9160"/>
+          <w:tab w:val="left" w:pos="10076"/>
+          <w:tab w:val="left" w:pos="10992"/>
+          <w:tab w:val="left" w:pos="11908"/>
+          <w:tab w:val="left" w:pos="12824"/>
+          <w:tab w:val="left" w:pos="13740"/>
+          <w:tab w:val="left" w:pos="14656"/>
+        </w:tabs>
+        <w:spacing w:after="0" w:line="240" w:lineRule="auto"/>
+        <w:rPr>
+          <w:rFonts w:ascii="Courier New" w:eastAsia="Times New Roman" w:hAnsi="Courier New" w:cs="Courier New"/>
+          <w:color w:val="6A8759"/>
+          <w:sz w:val="20"/>
+          <w:szCs w:val="20"/>
+          <w:lang w:val="en-US" w:eastAsia="fr-FR"/>
+        </w:rPr>
+      </w:pPr>
+      <w:r>
+        <w:rPr>
+          <w:rFonts w:ascii="Courier New" w:eastAsia="Times New Roman" w:hAnsi="Courier New" w:cs="Courier New"/>
+          <w:color w:val="A9B7C6"/>
+          <w:sz w:val="20"/>
+          <w:szCs w:val="20"/>
+          <w:lang w:val="en-US" w:eastAsia="fr-FR"/>
+        </w:rPr>
+        <w:tab/>
+      </w:r>
+      <w:r>
+        <w:rPr>
+          <w:rFonts w:ascii="Courier New" w:eastAsia="Times New Roman" w:hAnsi="Courier New" w:cs="Courier New"/>
+          <w:color w:val="6A8759"/>
+          <w:sz w:val="20"/>
+          <w:szCs w:val="20"/>
+          <w:lang w:val="en-US" w:eastAsia="fr-FR"/>
+        </w:rPr>
+        <w:t>return Array.sum(values)</w:t>
+      </w:r>
+    </w:p>
+    <w:p>
+      <w:pPr>
+        <w:pStyle w:val="Paragraphedeliste"/>
+        <w:shd w:val="clear" w:color="auto" w:fill="2B2B2B"/>
+        <w:tabs>
+          <w:tab w:val="left" w:pos="916"/>
+          <w:tab w:val="left" w:pos="1832"/>
+          <w:tab w:val="left" w:pos="2748"/>
+          <w:tab w:val="left" w:pos="3664"/>
+          <w:tab w:val="left" w:pos="4580"/>
+          <w:tab w:val="left" w:pos="5496"/>
+          <w:tab w:val="left" w:pos="6412"/>
+          <w:tab w:val="left" w:pos="7328"/>
+          <w:tab w:val="left" w:pos="8244"/>
+          <w:tab w:val="left" w:pos="9160"/>
+          <w:tab w:val="left" w:pos="10076"/>
+          <w:tab w:val="left" w:pos="10992"/>
+          <w:tab w:val="left" w:pos="11908"/>
+          <w:tab w:val="left" w:pos="12824"/>
+          <w:tab w:val="left" w:pos="13740"/>
+          <w:tab w:val="left" w:pos="14656"/>
+        </w:tabs>
+        <w:spacing w:after="0" w:line="240" w:lineRule="auto"/>
+        <w:rPr>
+          <w:rFonts w:ascii="Courier New" w:eastAsia="Times New Roman" w:hAnsi="Courier New" w:cs="Courier New"/>
+          <w:color w:val="A9B7C6"/>
+          <w:sz w:val="20"/>
+          <w:szCs w:val="20"/>
+          <w:lang w:val="en-US" w:eastAsia="fr-FR"/>
+        </w:rPr>
+      </w:pPr>
+      <w:r>
+        <w:rPr>
+          <w:rFonts w:ascii="Courier New" w:eastAsia="Times New Roman" w:hAnsi="Courier New" w:cs="Courier New"/>
+          <w:color w:val="A9B7C6"/>
+          <w:sz w:val="20"/>
+          <w:szCs w:val="20"/>
+          <w:lang w:val="en-US" w:eastAsia="fr-FR"/>
+        </w:rPr>
+        <w:t>}</w:t>
+      </w:r>
+      <w:r>
+        <w:rPr>
+          <w:rFonts w:ascii="Courier New" w:eastAsia="Times New Roman" w:hAnsi="Courier New" w:cs="Courier New"/>
+          <w:color w:val="A9B7C6"/>
+          <w:sz w:val="20"/>
+          <w:szCs w:val="20"/>
+          <w:lang w:val="en-US" w:eastAsia="fr-FR"/>
+        </w:rPr>
+        <w:t xml:space="preserve">       </w:t>
+      </w:r>
+    </w:p>
+    <w:p>
+      <w:pPr>
+        <w:pStyle w:val="Titre1"/>
+        <w:numPr>
+          <w:ilvl w:val="0"/>
+          <w:numId w:val="7"/>
+        </w:numPr>
+        <w:rPr>
+          <w:lang w:val="en-US"/>
+        </w:rPr>
+      </w:pPr>
+      <w:r>
+        <w:rPr>
+          <w:lang w:val="en-US"/>
+        </w:rPr>
+        <w:t>Implementation issues</w:t>
+      </w:r>
+    </w:p>
+    <w:p>
+      <w:pPr>
+        <w:ind w:left="360"/>
+        <w:rPr>
+          <w:lang w:val="en-US"/>
+        </w:rPr>
+      </w:pPr>
+      <w:r>
+        <w:rPr>
+          <w:lang w:val="en-US"/>
+        </w:rPr>
+        <w:t xml:space="preserve">Due to an awful JSON file composition we encountered severe issues with Elasticsearch implementation. </w:t>
+      </w:r>
+      <w:r>
+        <w:rPr>
+          <w:lang w:val="en-US"/>
+        </w:rPr>
+        <w:t xml:space="preserve">Moreover, River are deprecated so it’s was really too hard to implement a junction between MongoDB &amp; Elasticsearch. However, in an attempt, we worked on Logstash and correct and debug an open-source plugin for it (see : </w:t>
+      </w:r>
+      <w:hyperlink r:id="rId7" w:history="1">
+        <w:r>
+          <w:rPr>
+            <w:rStyle w:val="Lienhypertexte"/>
+            <w:lang w:val="en-US"/>
+          </w:rPr>
+          <w:t>https://github.com/phutchins/logstash-input-mongodb/pull/23</w:t>
+        </w:r>
+      </w:hyperlink>
+      <w:r>
+        <w:rPr>
+          <w:lang w:val="en-US"/>
+        </w:rPr>
+        <w:t xml:space="preserve"> ). At least, we gave up on the junction and import data separately.</w:t>
+      </w:r>
+    </w:p>
+    <w:p>
+      <w:pPr>
+        <w:ind w:left="360"/>
+        <w:rPr>
+          <w:lang w:val="en-US"/>
+        </w:rPr>
+      </w:pPr>
+      <w:r>
+        <w:rPr>
+          <w:lang w:val="en-US"/>
+        </w:rPr>
+        <w:t>The MongoDB Java API is really user-friendly and we do not encounter many difficulties with it.</w:t>
+      </w:r>
+    </w:p>
+    <w:p>
+      <w:pPr>
+        <w:ind w:left="360"/>
+        <w:rPr>
+          <w:lang w:val="en-US"/>
+        </w:rPr>
+      </w:pPr>
+      <w:r>
+        <w:rPr>
+          <w:lang w:val="en-US"/>
+        </w:rPr>
+        <w:t>The Elasticsearch Java API is however more difficult to use.</w:t>
+      </w:r>
+    </w:p>
+    <w:p>
+      <w:pPr>
+        <w:pStyle w:val="Titre1"/>
+        <w:numPr>
+          <w:ilvl w:val="0"/>
+          <w:numId w:val="7"/>
+        </w:numPr>
+        <w:rPr>
+          <w:lang w:val="en-US"/>
+        </w:rPr>
+      </w:pPr>
+      <w:r>
+        <w:rPr>
+          <w:lang w:val="en-US"/>
+        </w:rPr>
+        <w:t>COnclusions</w:t>
+      </w:r>
+    </w:p>
+    <w:p>
+      <w:pPr>
+        <w:ind w:left="360"/>
+        <w:rPr>
+          <w:lang w:val="en-US"/>
+        </w:rPr>
+      </w:pPr>
+      <w:r>
+        <w:rPr>
+          <w:lang w:val="en-US"/>
+        </w:rPr>
+        <w:t xml:space="preserve">Thanks to this project we managed to successfully complete a real software solution, using NoSQL databases for the back-end and JavaFX for the front-end. In short, we’ve done more than summarize our semester of NoSQL in one single project, we used our new knowledge acquired in Software Development Process and Java EE &amp; frameworks courses </w:t>
+      </w:r>
+      <w:r>
+        <w:rPr>
+          <w:lang w:val="en-US"/>
+        </w:rPr>
+        <w:t>to do one and somehow “big” project</w:t>
+      </w:r>
+      <w:bookmarkStart w:id="0" w:name="_GoBack"/>
+      <w:bookmarkEnd w:id="0"/>
     </w:p>
     <w:sectPr>
       <w:pgSz w:w="11906" w:h="16838"/>
@@ -1531,36 +2055,122 @@
 </w:document>
 </file>
 
-<file path=word/comments.xml><?xml version="1.0" encoding="utf-8"?>
-<w:comments xmlns:wpc="http://schemas.microsoft.com/office/word/2010/wordprocessingCanvas" xmlns:cx="http://schemas.microsoft.com/office/drawing/2014/chartex" xmlns:cx1="http://schemas.microsoft.com/office/drawing/2015/9/8/chartex" xmlns:mc="http://schemas.openxmlformats.org/markup-compatibility/2006" xmlns:o="urn:schemas-microsoft-com:office:office" xmlns:r="http://schemas.openxmlformats.org/officeDocument/2006/relationships" xmlns:m="http://schemas.openxmlformats.org/officeDocument/2006/math" xmlns:v="urn:schemas-microsoft-com:vml" xmlns:wp14="http://schemas.microsoft.com/office/word/2010/wordprocessingDrawing" xmlns:wp="http://schemas.openxmlformats.org/drawingml/2006/wordprocessingDrawing" xmlns:w10="urn:schemas-microsoft-com:office:word" xmlns:w="http://schemas.openxmlformats.org/wordprocessingml/2006/main" xmlns:w14="http://schemas.microsoft.com/office/word/2010/wordml" xmlns:w15="http://schemas.microsoft.com/office/word/2012/wordml" xmlns:w16se="http://schemas.microsoft.com/office/word/2015/wordml/symex" xmlns:wpg="http://schemas.microsoft.com/office/word/2010/wordprocessingGroup" xmlns:wpi="http://schemas.microsoft.com/office/word/2010/wordprocessingInk" xmlns:wne="http://schemas.microsoft.com/office/word/2006/wordml" xmlns:wps="http://schemas.microsoft.com/office/word/2010/wordprocessingShape" mc:Ignorable="w14 w15 w16se wp14">
-  <w:comment w:id="0" w:author="Louis Bompart" w:date="2015-11-22T06:58:00Z" w:initials="LB">
-    <w:p>
-      <w:pPr>
-        <w:pStyle w:val="Commentaire"/>
-      </w:pPr>
-      <w:r>
-        <w:rPr>
-          <w:rStyle w:val="Marquedecommentaire"/>
-        </w:rPr>
-        <w:annotationRef/>
-      </w:r>
-      <w:r>
-        <w:t>A compléter</w:t>
-      </w:r>
-    </w:p>
-  </w:comment>
-</w:comments>
-</file>
-
-<file path=word/commentsExtended.xml><?xml version="1.0" encoding="utf-8"?>
-<w15:commentsEx xmlns:wpc="http://schemas.microsoft.com/office/word/2010/wordprocessingCanvas" xmlns:cx="http://schemas.microsoft.com/office/drawing/2014/chartex" xmlns:cx1="http://schemas.microsoft.com/office/drawing/2015/9/8/chartex" xmlns:mc="http://schemas.openxmlformats.org/markup-compatibility/2006" xmlns:o="urn:schemas-microsoft-com:office:office" xmlns:r="http://schemas.openxmlformats.org/officeDocument/2006/relationships" xmlns:m="http://schemas.openxmlformats.org/officeDocument/2006/math" xmlns:v="urn:schemas-microsoft-com:vml" xmlns:wp14="http://schemas.microsoft.com/office/word/2010/wordprocessingDrawing" xmlns:wp="http://schemas.openxmlformats.org/drawingml/2006/wordprocessingDrawing" xmlns:w10="urn:schemas-microsoft-com:office:word" xmlns:w="http://schemas.openxmlformats.org/wordprocessingml/2006/main" xmlns:w14="http://schemas.microsoft.com/office/word/2010/wordml" xmlns:w15="http://schemas.microsoft.com/office/word/2012/wordml" xmlns:w16se="http://schemas.microsoft.com/office/word/2015/wordml/symex" xmlns:wpg="http://schemas.microsoft.com/office/word/2010/wordprocessingGroup" xmlns:wpi="http://schemas.microsoft.com/office/word/2010/wordprocessingInk" xmlns:wne="http://schemas.microsoft.com/office/word/2006/wordml" xmlns:wps="http://schemas.microsoft.com/office/word/2010/wordprocessingShape" mc:Ignorable="w14 w15 w16se wp14">
-  <w15:commentEx w15:paraId="48D83584" w15:done="0"/>
-</w15:commentsEx>
-</file>
-
 <file path=word/numbering.xml><?xml version="1.0" encoding="utf-8"?>
 <w:numbering xmlns:wpc="http://schemas.microsoft.com/office/word/2010/wordprocessingCanvas" xmlns:cx="http://schemas.microsoft.com/office/drawing/2014/chartex" xmlns:cx1="http://schemas.microsoft.com/office/drawing/2015/9/8/chartex" xmlns:mc="http://schemas.openxmlformats.org/markup-compatibility/2006" xmlns:o="urn:schemas-microsoft-com:office:office" xmlns:r="http://schemas.openxmlformats.org/officeDocument/2006/relationships" xmlns:m="http://schemas.openxmlformats.org/officeDocument/2006/math" xmlns:v="urn:schemas-microsoft-com:vml" xmlns:wp14="http://schemas.microsoft.com/office/word/2010/wordprocessingDrawing" xmlns:wp="http://schemas.openxmlformats.org/drawingml/2006/wordprocessingDrawing" xmlns:w10="urn:schemas-microsoft-com:office:word" xmlns:w="http://schemas.openxmlformats.org/wordprocessingml/2006/main" xmlns:w14="http://schemas.microsoft.com/office/word/2010/wordml" xmlns:w15="http://schemas.microsoft.com/office/word/2012/wordml" xmlns:w16se="http://schemas.microsoft.com/office/word/2015/wordml/symex" xmlns:wpg="http://schemas.microsoft.com/office/word/2010/wordprocessingGroup" xmlns:wpi="http://schemas.microsoft.com/office/word/2010/wordprocessingInk" xmlns:wne="http://schemas.microsoft.com/office/word/2006/wordml" xmlns:wps="http://schemas.microsoft.com/office/word/2010/wordprocessingShape" mc:Ignorable="w14 w15 w16se wp14">
   <w:abstractNum w:abstractNumId="0" w15:restartNumberingAfterBreak="0">
+    <w:nsid w:val="09F93435"/>
+    <w:multiLevelType w:val="hybridMultilevel"/>
+    <w:tmpl w:val="1626F0B6"/>
+    <w:lvl w:ilvl="0" w:tplc="040C0001">
+      <w:start w:val="1"/>
+      <w:numFmt w:val="bullet"/>
+      <w:lvlText w:val=""/>
+      <w:lvlJc w:val="left"/>
+      <w:pPr>
+        <w:ind w:left="1080" w:hanging="360"/>
+      </w:pPr>
+      <w:rPr>
+        <w:rFonts w:ascii="Symbol" w:hAnsi="Symbol" w:hint="default"/>
+      </w:rPr>
+    </w:lvl>
+    <w:lvl w:ilvl="1" w:tplc="040C0003" w:tentative="1">
+      <w:start w:val="1"/>
+      <w:numFmt w:val="bullet"/>
+      <w:lvlText w:val="o"/>
+      <w:lvlJc w:val="left"/>
+      <w:pPr>
+        <w:ind w:left="1800" w:hanging="360"/>
+      </w:pPr>
+      <w:rPr>
+        <w:rFonts w:ascii="Courier New" w:hAnsi="Courier New" w:cs="Courier New" w:hint="default"/>
+      </w:rPr>
+    </w:lvl>
+    <w:lvl w:ilvl="2" w:tplc="040C0005" w:tentative="1">
+      <w:start w:val="1"/>
+      <w:numFmt w:val="bullet"/>
+      <w:lvlText w:val=""/>
+      <w:lvlJc w:val="left"/>
+      <w:pPr>
+        <w:ind w:left="2520" w:hanging="360"/>
+      </w:pPr>
+      <w:rPr>
+        <w:rFonts w:ascii="Wingdings" w:hAnsi="Wingdings" w:hint="default"/>
+      </w:rPr>
+    </w:lvl>
+    <w:lvl w:ilvl="3" w:tplc="040C0001" w:tentative="1">
+      <w:start w:val="1"/>
+      <w:numFmt w:val="bullet"/>
+      <w:lvlText w:val=""/>
+      <w:lvlJc w:val="left"/>
+      <w:pPr>
+        <w:ind w:left="3240" w:hanging="360"/>
+      </w:pPr>
+      <w:rPr>
+        <w:rFonts w:ascii="Symbol" w:hAnsi="Symbol" w:hint="default"/>
+      </w:rPr>
+    </w:lvl>
+    <w:lvl w:ilvl="4" w:tplc="040C0003" w:tentative="1">
+      <w:start w:val="1"/>
+      <w:numFmt w:val="bullet"/>
+      <w:lvlText w:val="o"/>
+      <w:lvlJc w:val="left"/>
+      <w:pPr>
+        <w:ind w:left="3960" w:hanging="360"/>
+      </w:pPr>
+      <w:rPr>
+        <w:rFonts w:ascii="Courier New" w:hAnsi="Courier New" w:cs="Courier New" w:hint="default"/>
+      </w:rPr>
+    </w:lvl>
+    <w:lvl w:ilvl="5" w:tplc="040C0005" w:tentative="1">
+      <w:start w:val="1"/>
+      <w:numFmt w:val="bullet"/>
+      <w:lvlText w:val=""/>
+      <w:lvlJc w:val="left"/>
+      <w:pPr>
+        <w:ind w:left="4680" w:hanging="360"/>
+      </w:pPr>
+      <w:rPr>
+        <w:rFonts w:ascii="Wingdings" w:hAnsi="Wingdings" w:hint="default"/>
+      </w:rPr>
+    </w:lvl>
+    <w:lvl w:ilvl="6" w:tplc="040C0001" w:tentative="1">
+      <w:start w:val="1"/>
+      <w:numFmt w:val="bullet"/>
+      <w:lvlText w:val=""/>
+      <w:lvlJc w:val="left"/>
+      <w:pPr>
+        <w:ind w:left="5400" w:hanging="360"/>
+      </w:pPr>
+      <w:rPr>
+        <w:rFonts w:ascii="Symbol" w:hAnsi="Symbol" w:hint="default"/>
+      </w:rPr>
+    </w:lvl>
+    <w:lvl w:ilvl="7" w:tplc="040C0003" w:tentative="1">
+      <w:start w:val="1"/>
+      <w:numFmt w:val="bullet"/>
+      <w:lvlText w:val="o"/>
+      <w:lvlJc w:val="left"/>
+      <w:pPr>
+        <w:ind w:left="6120" w:hanging="360"/>
+      </w:pPr>
+      <w:rPr>
+        <w:rFonts w:ascii="Courier New" w:hAnsi="Courier New" w:cs="Courier New" w:hint="default"/>
+      </w:rPr>
+    </w:lvl>
+    <w:lvl w:ilvl="8" w:tplc="040C0005" w:tentative="1">
+      <w:start w:val="1"/>
+      <w:numFmt w:val="bullet"/>
+      <w:lvlText w:val=""/>
+      <w:lvlJc w:val="left"/>
+      <w:pPr>
+        <w:ind w:left="6840" w:hanging="360"/>
+      </w:pPr>
+      <w:rPr>
+        <w:rFonts w:ascii="Wingdings" w:hAnsi="Wingdings" w:hint="default"/>
+      </w:rPr>
+    </w:lvl>
+  </w:abstractNum>
+  <w:abstractNum w:abstractNumId="1" w15:restartNumberingAfterBreak="0">
     <w:nsid w:val="0EB8512E"/>
     <w:multiLevelType w:val="hybridMultilevel"/>
     <w:tmpl w:val="1C02FC16"/>
@@ -1673,7 +2283,7 @@
       </w:rPr>
     </w:lvl>
   </w:abstractNum>
-  <w:abstractNum w:abstractNumId="1" w15:restartNumberingAfterBreak="0">
+  <w:abstractNum w:abstractNumId="2" w15:restartNumberingAfterBreak="0">
     <w:nsid w:val="0FA67DA6"/>
     <w:multiLevelType w:val="hybridMultilevel"/>
     <w:tmpl w:val="388CC846"/>
@@ -1786,7 +2396,7 @@
       </w:rPr>
     </w:lvl>
   </w:abstractNum>
-  <w:abstractNum w:abstractNumId="2" w15:restartNumberingAfterBreak="0">
+  <w:abstractNum w:abstractNumId="3" w15:restartNumberingAfterBreak="0">
     <w:nsid w:val="16F31B82"/>
     <w:multiLevelType w:val="hybridMultilevel"/>
     <w:tmpl w:val="574C8BAC"/>
@@ -1875,7 +2485,7 @@
       </w:pPr>
     </w:lvl>
   </w:abstractNum>
-  <w:abstractNum w:abstractNumId="3" w15:restartNumberingAfterBreak="0">
+  <w:abstractNum w:abstractNumId="4" w15:restartNumberingAfterBreak="0">
     <w:nsid w:val="29BC472E"/>
     <w:multiLevelType w:val="hybridMultilevel"/>
     <w:tmpl w:val="BBFC5DF2"/>
@@ -1964,7 +2574,7 @@
       </w:pPr>
     </w:lvl>
   </w:abstractNum>
-  <w:abstractNum w:abstractNumId="4" w15:restartNumberingAfterBreak="0">
+  <w:abstractNum w:abstractNumId="5" w15:restartNumberingAfterBreak="0">
     <w:nsid w:val="32E6557B"/>
     <w:multiLevelType w:val="hybridMultilevel"/>
     <w:tmpl w:val="1422C762"/>
@@ -2077,7 +2687,7 @@
       </w:rPr>
     </w:lvl>
   </w:abstractNum>
-  <w:abstractNum w:abstractNumId="5" w15:restartNumberingAfterBreak="0">
+  <w:abstractNum w:abstractNumId="6" w15:restartNumberingAfterBreak="0">
     <w:nsid w:val="41DA7C70"/>
     <w:multiLevelType w:val="hybridMultilevel"/>
     <w:tmpl w:val="6DE44D94"/>
@@ -2190,7 +2800,96 @@
       </w:rPr>
     </w:lvl>
   </w:abstractNum>
-  <w:abstractNum w:abstractNumId="6" w15:restartNumberingAfterBreak="0">
+  <w:abstractNum w:abstractNumId="7" w15:restartNumberingAfterBreak="0">
+    <w:nsid w:val="44DF6526"/>
+    <w:multiLevelType w:val="hybridMultilevel"/>
+    <w:tmpl w:val="ADCC187A"/>
+    <w:lvl w:ilvl="0" w:tplc="040C0017">
+      <w:start w:val="1"/>
+      <w:numFmt w:val="lowerLetter"/>
+      <w:lvlText w:val="%1)"/>
+      <w:lvlJc w:val="left"/>
+      <w:pPr>
+        <w:ind w:left="720" w:hanging="360"/>
+      </w:pPr>
+      <w:rPr>
+        <w:rFonts w:hint="default"/>
+      </w:rPr>
+    </w:lvl>
+    <w:lvl w:ilvl="1" w:tplc="040C0019">
+      <w:start w:val="1"/>
+      <w:numFmt w:val="lowerLetter"/>
+      <w:lvlText w:val="%2."/>
+      <w:lvlJc w:val="left"/>
+      <w:pPr>
+        <w:ind w:left="1440" w:hanging="360"/>
+      </w:pPr>
+    </w:lvl>
+    <w:lvl w:ilvl="2" w:tplc="040C001B" w:tentative="1">
+      <w:start w:val="1"/>
+      <w:numFmt w:val="lowerRoman"/>
+      <w:lvlText w:val="%3."/>
+      <w:lvlJc w:val="right"/>
+      <w:pPr>
+        <w:ind w:left="2160" w:hanging="180"/>
+      </w:pPr>
+    </w:lvl>
+    <w:lvl w:ilvl="3" w:tplc="040C000F" w:tentative="1">
+      <w:start w:val="1"/>
+      <w:numFmt w:val="decimal"/>
+      <w:lvlText w:val="%4."/>
+      <w:lvlJc w:val="left"/>
+      <w:pPr>
+        <w:ind w:left="2880" w:hanging="360"/>
+      </w:pPr>
+    </w:lvl>
+    <w:lvl w:ilvl="4" w:tplc="040C0019" w:tentative="1">
+      <w:start w:val="1"/>
+      <w:numFmt w:val="lowerLetter"/>
+      <w:lvlText w:val="%5."/>
+      <w:lvlJc w:val="left"/>
+      <w:pPr>
+        <w:ind w:left="3600" w:hanging="360"/>
+      </w:pPr>
+    </w:lvl>
+    <w:lvl w:ilvl="5" w:tplc="040C001B" w:tentative="1">
+      <w:start w:val="1"/>
+      <w:numFmt w:val="lowerRoman"/>
+      <w:lvlText w:val="%6."/>
+      <w:lvlJc w:val="right"/>
+      <w:pPr>
+        <w:ind w:left="4320" w:hanging="180"/>
+      </w:pPr>
+    </w:lvl>
+    <w:lvl w:ilvl="6" w:tplc="040C000F" w:tentative="1">
+      <w:start w:val="1"/>
+      <w:numFmt w:val="decimal"/>
+      <w:lvlText w:val="%7."/>
+      <w:lvlJc w:val="left"/>
+      <w:pPr>
+        <w:ind w:left="5040" w:hanging="360"/>
+      </w:pPr>
+    </w:lvl>
+    <w:lvl w:ilvl="7" w:tplc="040C0019" w:tentative="1">
+      <w:start w:val="1"/>
+      <w:numFmt w:val="lowerLetter"/>
+      <w:lvlText w:val="%8."/>
+      <w:lvlJc w:val="left"/>
+      <w:pPr>
+        <w:ind w:left="5760" w:hanging="360"/>
+      </w:pPr>
+    </w:lvl>
+    <w:lvl w:ilvl="8" w:tplc="040C001B" w:tentative="1">
+      <w:start w:val="1"/>
+      <w:numFmt w:val="lowerRoman"/>
+      <w:lvlText w:val="%9."/>
+      <w:lvlJc w:val="right"/>
+      <w:pPr>
+        <w:ind w:left="6480" w:hanging="180"/>
+      </w:pPr>
+    </w:lvl>
+  </w:abstractNum>
+  <w:abstractNum w:abstractNumId="8" w15:restartNumberingAfterBreak="0">
     <w:nsid w:val="77FF3453"/>
     <w:multiLevelType w:val="hybridMultilevel"/>
     <w:tmpl w:val="3EB29A6C"/>
@@ -2304,35 +3003,33 @@
     </w:lvl>
   </w:abstractNum>
   <w:num w:numId="1">
+    <w:abstractNumId w:val="3"/>
+  </w:num>
+  <w:num w:numId="2">
+    <w:abstractNumId w:val="6"/>
+  </w:num>
+  <w:num w:numId="3">
     <w:abstractNumId w:val="2"/>
   </w:num>
-  <w:num w:numId="2">
+  <w:num w:numId="4">
     <w:abstractNumId w:val="5"/>
   </w:num>
-  <w:num w:numId="3">
+  <w:num w:numId="5">
     <w:abstractNumId w:val="1"/>
   </w:num>
-  <w:num w:numId="4">
+  <w:num w:numId="6">
+    <w:abstractNumId w:val="8"/>
+  </w:num>
+  <w:num w:numId="7">
     <w:abstractNumId w:val="4"/>
   </w:num>
-  <w:num w:numId="5">
+  <w:num w:numId="8">
     <w:abstractNumId w:val="0"/>
   </w:num>
-  <w:num w:numId="6">
-    <w:abstractNumId w:val="6"/>
-  </w:num>
-  <w:num w:numId="7">
-    <w:abstractNumId w:val="3"/>
+  <w:num w:numId="9">
+    <w:abstractNumId w:val="7"/>
   </w:num>
 </w:numbering>
-</file>
-
-<file path=word/people.xml><?xml version="1.0" encoding="utf-8"?>
-<w15:people xmlns:wpc="http://schemas.microsoft.com/office/word/2010/wordprocessingCanvas" xmlns:cx="http://schemas.microsoft.com/office/drawing/2014/chartex" xmlns:cx1="http://schemas.microsoft.com/office/drawing/2015/9/8/chartex" xmlns:mc="http://schemas.openxmlformats.org/markup-compatibility/2006" xmlns:o="urn:schemas-microsoft-com:office:office" xmlns:r="http://schemas.openxmlformats.org/officeDocument/2006/relationships" xmlns:m="http://schemas.openxmlformats.org/officeDocument/2006/math" xmlns:v="urn:schemas-microsoft-com:vml" xmlns:wp14="http://schemas.microsoft.com/office/word/2010/wordprocessingDrawing" xmlns:wp="http://schemas.openxmlformats.org/drawingml/2006/wordprocessingDrawing" xmlns:w10="urn:schemas-microsoft-com:office:word" xmlns:w="http://schemas.openxmlformats.org/wordprocessingml/2006/main" xmlns:w14="http://schemas.microsoft.com/office/word/2010/wordml" xmlns:w15="http://schemas.microsoft.com/office/word/2012/wordml" xmlns:w16se="http://schemas.microsoft.com/office/word/2015/wordml/symex" xmlns:wpg="http://schemas.microsoft.com/office/word/2010/wordprocessingGroup" xmlns:wpi="http://schemas.microsoft.com/office/word/2010/wordprocessingInk" xmlns:wne="http://schemas.microsoft.com/office/word/2006/wordml" xmlns:wps="http://schemas.microsoft.com/office/word/2010/wordprocessingShape" mc:Ignorable="w14 w15 w16se wp14">
-  <w15:person w15:author="Louis Bompart">
-    <w15:presenceInfo w15:providerId="Windows Live" w15:userId="4ebf09c995b80b46"/>
-  </w15:person>
-</w15:people>
 </file>
 
 <file path=word/styles.xml><?xml version="1.0" encoding="utf-8"?>
@@ -2761,7 +3458,6 @@
     <w:next w:val="Normal"/>
     <w:link w:val="Titre2Car"/>
     <w:uiPriority w:val="9"/>
-    <w:semiHidden/>
     <w:unhideWhenUsed/>
     <w:qFormat/>
     <w:rsid w:val="00126216"/>
@@ -3017,7 +3713,6 @@
     <w:basedOn w:val="Policepardfaut"/>
     <w:link w:val="Titre2"/>
     <w:uiPriority w:val="9"/>
-    <w:semiHidden/>
     <w:rsid w:val="00126216"/>
     <w:rPr>
       <w:rFonts w:asciiTheme="majorHAnsi" w:eastAsiaTheme="majorEastAsia" w:hAnsiTheme="majorHAnsi" w:cstheme="majorBidi"/>
@@ -3503,6 +4198,67 @@
       <w:rFonts w:ascii="Segoe UI" w:hAnsi="Segoe UI" w:cs="Segoe UI"/>
       <w:sz w:val="18"/>
       <w:szCs w:val="18"/>
+    </w:rPr>
+  </w:style>
+  <w:style w:type="paragraph" w:styleId="PrformatHTML">
+    <w:name w:val="HTML Preformatted"/>
+    <w:basedOn w:val="Normal"/>
+    <w:link w:val="PrformatHTMLCar"/>
+    <w:uiPriority w:val="99"/>
+    <w:semiHidden/>
+    <w:unhideWhenUsed/>
+    <w:rsid w:val="00AA4AB7"/>
+    <w:pPr>
+      <w:tabs>
+        <w:tab w:val="left" w:pos="916"/>
+        <w:tab w:val="left" w:pos="1832"/>
+        <w:tab w:val="left" w:pos="2748"/>
+        <w:tab w:val="left" w:pos="3664"/>
+        <w:tab w:val="left" w:pos="4580"/>
+        <w:tab w:val="left" w:pos="5496"/>
+        <w:tab w:val="left" w:pos="6412"/>
+        <w:tab w:val="left" w:pos="7328"/>
+        <w:tab w:val="left" w:pos="8244"/>
+        <w:tab w:val="left" w:pos="9160"/>
+        <w:tab w:val="left" w:pos="10076"/>
+        <w:tab w:val="left" w:pos="10992"/>
+        <w:tab w:val="left" w:pos="11908"/>
+        <w:tab w:val="left" w:pos="12824"/>
+        <w:tab w:val="left" w:pos="13740"/>
+        <w:tab w:val="left" w:pos="14656"/>
+      </w:tabs>
+      <w:spacing w:after="0" w:line="240" w:lineRule="auto"/>
+    </w:pPr>
+    <w:rPr>
+      <w:rFonts w:ascii="Courier New" w:eastAsia="Times New Roman" w:hAnsi="Courier New" w:cs="Courier New"/>
+      <w:sz w:val="20"/>
+      <w:szCs w:val="20"/>
+      <w:lang w:eastAsia="fr-FR"/>
+    </w:rPr>
+  </w:style>
+  <w:style w:type="character" w:customStyle="1" w:styleId="PrformatHTMLCar">
+    <w:name w:val="Préformaté HTML Car"/>
+    <w:basedOn w:val="Policepardfaut"/>
+    <w:link w:val="PrformatHTML"/>
+    <w:uiPriority w:val="99"/>
+    <w:semiHidden/>
+    <w:rsid w:val="00AA4AB7"/>
+    <w:rPr>
+      <w:rFonts w:ascii="Courier New" w:eastAsia="Times New Roman" w:hAnsi="Courier New" w:cs="Courier New"/>
+      <w:sz w:val="20"/>
+      <w:szCs w:val="20"/>
+      <w:lang w:eastAsia="fr-FR"/>
+    </w:rPr>
+  </w:style>
+  <w:style w:type="character" w:styleId="Lienhypertexte">
+    <w:name w:val="Hyperlink"/>
+    <w:basedOn w:val="Policepardfaut"/>
+    <w:uiPriority w:val="99"/>
+    <w:unhideWhenUsed/>
+    <w:rsid w:val="003B1A3D"/>
+    <w:rPr>
+      <w:color w:val="0563C1" w:themeColor="hyperlink"/>
+      <w:u w:val="single"/>
     </w:rPr>
   </w:style>
 </w:styles>

</xml_diff>